<commit_message>
added "will" in the third paragraph
</commit_message>
<xml_diff>
--- a/Project Proposal.docx
+++ b/Project Proposal.docx
@@ -36,15 +36,7 @@
         <w:pStyle w:val="ListBullet"/>
       </w:pPr>
       <w:r>
-        <w:t xml:space="preserve">Nicole </w:t>
-      </w:r>
-      <w:proofErr w:type="spellStart"/>
-      <w:r>
-        <w:t>Norelli</w:t>
-      </w:r>
-      <w:proofErr w:type="spellEnd"/>
-      <w:r>
-        <w:t xml:space="preserve"> – </w:t>
+        <w:t xml:space="preserve">Nicole Norelli – </w:t>
       </w:r>
       <w:hyperlink r:id="rId10" w:history="1">
         <w:r>
@@ -81,15 +73,7 @@
         <w:pStyle w:val="ListBullet"/>
       </w:pPr>
       <w:r>
-        <w:t xml:space="preserve">Justin </w:t>
-      </w:r>
-      <w:proofErr w:type="spellStart"/>
-      <w:r>
-        <w:t>Ehly</w:t>
-      </w:r>
-      <w:proofErr w:type="spellEnd"/>
-      <w:r>
-        <w:t xml:space="preserve"> – </w:t>
+        <w:t xml:space="preserve">Justin Ehly – </w:t>
       </w:r>
       <w:hyperlink r:id="rId12" w:history="1">
         <w:r>
@@ -200,13 +184,11 @@
       <w:r>
         <w:t xml:space="preserve">This project </w:t>
       </w:r>
-      <w:proofErr w:type="gramStart"/>
-      <w:r>
-        <w:t>include</w:t>
-      </w:r>
-      <w:proofErr w:type="gramEnd"/>
-      <w:r>
-        <w:t xml:space="preserve"> learning objectives on deep data cleaning with R, EDA with R, natural language processing, Amazon cloud computing including S3, Comprehend and other visualization tools. </w:t>
+      <w:r>
+        <w:t xml:space="preserve">will </w:t>
+      </w:r>
+      <w:r>
+        <w:t xml:space="preserve">include learning objectives on deep data cleaning with R, EDA with R, natural language processing, Amazon cloud computing including S3, Comprehend and other visualization tools. </w:t>
       </w:r>
     </w:p>
     <w:p/>
@@ -216,32 +198,6 @@
       </w:pPr>
       <w:r>
         <w:t>Resources:</w:t>
-      </w:r>
-    </w:p>
-    <w:p>
-      <w:pPr>
-        <w:numPr>
-          <w:ilvl w:val="0"/>
-          <w:numId w:val="5"/>
-        </w:numPr>
-      </w:pPr>
-      <w:r>
-        <w:fldChar w:fldCharType="begin"/>
-      </w:r>
-      <w:r>
-        <w:instrText xml:space="preserve"> HYPERLINK "https://www.kaggle.com/gpreda/pfizer-vaccine-tweets" </w:instrText>
-      </w:r>
-      <w:r>
-        <w:fldChar w:fldCharType="separate"/>
-      </w:r>
-      <w:r>
-        <w:rPr>
-          <w:rStyle w:val="Hyperlink"/>
-        </w:rPr>
-        <w:t>https://www.kaggle.com/gpreda/pfizer-vaccine-tweets</w:t>
-      </w:r>
-      <w:r>
-        <w:fldChar w:fldCharType="end"/>
       </w:r>
     </w:p>
     <w:p>
@@ -256,19 +212,23 @@
           <w:rPr>
             <w:rStyle w:val="Hyperlink"/>
           </w:rPr>
-          <w:t>https://docs.aws.amazon.co</w:t>
+          <w:t>https://www.kaggle.com/gpreda/pfizer-vaccine-tweets</w:t>
         </w:r>
+      </w:hyperlink>
+    </w:p>
+    <w:p>
+      <w:pPr>
+        <w:numPr>
+          <w:ilvl w:val="0"/>
+          <w:numId w:val="5"/>
+        </w:numPr>
+      </w:pPr>
+      <w:hyperlink r:id="rId14" w:history="1">
         <w:r>
           <w:rPr>
             <w:rStyle w:val="Hyperlink"/>
           </w:rPr>
-          <w:t>m</w:t>
-        </w:r>
-        <w:r>
-          <w:rPr>
-            <w:rStyle w:val="Hyperlink"/>
-          </w:rPr>
-          <w:t>/comprehend/latest/dg/comprehend-dg.pdf</w:t>
+          <w:t>https://docs.aws.amazon.com/comprehend/latest/dg/comprehend-dg.pdf</w:t>
         </w:r>
       </w:hyperlink>
     </w:p>
@@ -279,7 +239,7 @@
           <w:numId w:val="5"/>
         </w:numPr>
       </w:pPr>
-      <w:hyperlink r:id="rId14" w:history="1">
+      <w:hyperlink r:id="rId15" w:history="1">
         <w:r>
           <w:rPr>
             <w:rStyle w:val="Hyperlink"/>
@@ -1278,6 +1238,7 @@
     <w:lsdException w:name="HTML Sample" w:semiHidden="1" w:unhideWhenUsed="1"/>
     <w:lsdException w:name="HTML Typewriter" w:semiHidden="1" w:unhideWhenUsed="1"/>
     <w:lsdException w:name="HTML Variable" w:semiHidden="1" w:unhideWhenUsed="1"/>
+    <w:lsdException w:name="Normal Table" w:semiHidden="1" w:unhideWhenUsed="1"/>
     <w:lsdException w:name="annotation subject" w:semiHidden="1" w:unhideWhenUsed="1"/>
     <w:lsdException w:name="No List" w:semiHidden="1" w:unhideWhenUsed="1"/>
     <w:lsdException w:name="Outline List 1" w:semiHidden="1" w:unhideWhenUsed="1"/>
@@ -1324,8 +1285,10 @@
     <w:lsdException w:name="Table Subtle 2" w:semiHidden="1" w:unhideWhenUsed="1"/>
     <w:lsdException w:name="Table Web 1" w:semiHidden="1" w:unhideWhenUsed="1"/>
     <w:lsdException w:name="Table Web 2" w:semiHidden="1" w:unhideWhenUsed="1"/>
+    <w:lsdException w:name="Table Web 3" w:semiHidden="1" w:unhideWhenUsed="1"/>
     <w:lsdException w:name="Balloon Text" w:semiHidden="1" w:unhideWhenUsed="1"/>
     <w:lsdException w:name="Table Grid" w:uiPriority="39"/>
+    <w:lsdException w:name="Table Theme" w:semiHidden="1" w:unhideWhenUsed="1"/>
     <w:lsdException w:name="Placeholder Text" w:semiHidden="1"/>
     <w:lsdException w:name="No Spacing" w:semiHidden="1" w:uiPriority="1" w:unhideWhenUsed="1" w:qFormat="1"/>
     <w:lsdException w:name="Light Shading" w:uiPriority="60"/>
@@ -1612,6 +1575,7 @@
   <w:style w:type="character" w:default="1" w:styleId="DefaultParagraphFont">
     <w:name w:val="Default Paragraph Font"/>
     <w:uiPriority w:val="1"/>
+    <w:semiHidden/>
     <w:unhideWhenUsed/>
   </w:style>
   <w:style w:type="table" w:default="1" w:styleId="TableNormal">
@@ -2031,21 +1995,21 @@
 </file>
 
 <file path=customXml/item1.xml><?xml version="1.0" encoding="utf-8"?>
+<p:properties xmlns:p="http://schemas.microsoft.com/office/2006/metadata/properties" xmlns:xsi="http://www.w3.org/2001/XMLSchema-instance" xmlns:pc="http://schemas.microsoft.com/office/infopath/2007/PartnerControls">
+  <documentManagement>
+    <_ip_UnifiedCompliancePolicyUIAction xmlns="http://schemas.microsoft.com/sharepoint/v3" xsi:nil="true"/>
+    <_ip_UnifiedCompliancePolicyProperties xmlns="http://schemas.microsoft.com/sharepoint/v3" xsi:nil="true"/>
+  </documentManagement>
+</p:properties>
+</file>
+
+<file path=customXml/item2.xml><?xml version="1.0" encoding="utf-8"?>
 <?mso-contentType ?>
 <FormTemplates xmlns="http://schemas.microsoft.com/sharepoint/v3/contenttype/forms">
   <Display>DocumentLibraryForm</Display>
   <Edit>DocumentLibraryForm</Edit>
   <New>DocumentLibraryForm</New>
 </FormTemplates>
-</file>
-
-<file path=customXml/item2.xml><?xml version="1.0" encoding="utf-8"?>
-<p:properties xmlns:p="http://schemas.microsoft.com/office/2006/metadata/properties" xmlns:xsi="http://www.w3.org/2001/XMLSchema-instance" xmlns:pc="http://schemas.microsoft.com/office/infopath/2007/PartnerControls">
-  <documentManagement>
-    <_ip_UnifiedCompliancePolicyUIAction xmlns="http://schemas.microsoft.com/sharepoint/v3" xsi:nil="true"/>
-    <_ip_UnifiedCompliancePolicyProperties xmlns="http://schemas.microsoft.com/sharepoint/v3" xsi:nil="true"/>
-  </documentManagement>
-</p:properties>
 </file>
 
 <file path=customXml/item3.xml><?xml version="1.0" encoding="utf-8"?>
@@ -2257,19 +2221,19 @@
 </file>
 
 <file path=customXml/itemProps1.xml><?xml version="1.0" encoding="utf-8"?>
-<ds:datastoreItem xmlns:ds="http://schemas.openxmlformats.org/officeDocument/2006/customXml" ds:itemID="{3D40F5E8-4448-4982-82F4-146B74EB9EB7}">
+<ds:datastoreItem xmlns:ds="http://schemas.openxmlformats.org/officeDocument/2006/customXml" ds:itemID="{BA075BD4-F53C-4E01-9EDE-4652C8A1FE4B}">
   <ds:schemaRefs>
-    <ds:schemaRef ds:uri="http://schemas.microsoft.com/sharepoint/v3/contenttype/forms"/>
+    <ds:schemaRef ds:uri="http://schemas.microsoft.com/office/2006/metadata/properties"/>
+    <ds:schemaRef ds:uri="http://schemas.microsoft.com/office/infopath/2007/PartnerControls"/>
+    <ds:schemaRef ds:uri="http://schemas.microsoft.com/sharepoint/v3"/>
   </ds:schemaRefs>
 </ds:datastoreItem>
 </file>
 
 <file path=customXml/itemProps2.xml><?xml version="1.0" encoding="utf-8"?>
-<ds:datastoreItem xmlns:ds="http://schemas.openxmlformats.org/officeDocument/2006/customXml" ds:itemID="{BA075BD4-F53C-4E01-9EDE-4652C8A1FE4B}">
+<ds:datastoreItem xmlns:ds="http://schemas.openxmlformats.org/officeDocument/2006/customXml" ds:itemID="{3D40F5E8-4448-4982-82F4-146B74EB9EB7}">
   <ds:schemaRefs>
-    <ds:schemaRef ds:uri="http://schemas.microsoft.com/office/2006/metadata/properties"/>
-    <ds:schemaRef ds:uri="http://schemas.microsoft.com/office/infopath/2007/PartnerControls"/>
-    <ds:schemaRef ds:uri="http://schemas.microsoft.com/sharepoint/v3"/>
+    <ds:schemaRef ds:uri="http://schemas.microsoft.com/sharepoint/v3/contenttype/forms"/>
   </ds:schemaRefs>
 </ds:datastoreItem>
 </file>

</xml_diff>